<commit_message>
design questionaire for quantitative data collection proccess
</commit_message>
<xml_diff>
--- a/documentation/Chapter 3_Methodology (Revised).docx
+++ b/documentation/Chapter 3_Methodology (Revised).docx
@@ -188,19 +188,11 @@
       <w:r>
         <w:fldChar w:fldCharType="separate"/>
       </w:r>
-      <w:proofErr w:type="spellStart"/>
-      <w:r>
-        <w:rPr>
-          <w:rFonts w:cs="Times New Roman"/>
-        </w:rPr>
-        <w:t>Tanrikulu</w:t>
-      </w:r>
-      <w:proofErr w:type="spellEnd"/>
-      <w:r>
-        <w:rPr>
-          <w:rFonts w:cs="Times New Roman"/>
-        </w:rPr>
-        <w:t xml:space="preserve">, </w:t>
+      <w:r>
+        <w:rPr>
+          <w:rFonts w:cs="Times New Roman"/>
+        </w:rPr>
+        <w:t xml:space="preserve">Tanrikulu, </w:t>
       </w:r>
       <w:r>
         <w:rPr>
@@ -264,21 +256,7 @@
         <w:rPr>
           <w:rFonts w:cs="Times New Roman"/>
         </w:rPr>
-        <w:t>(</w:t>
-      </w:r>
-      <w:proofErr w:type="spellStart"/>
-      <w:r>
-        <w:rPr>
-          <w:rFonts w:cs="Times New Roman"/>
-        </w:rPr>
-        <w:t>Pearlson</w:t>
-      </w:r>
-      <w:proofErr w:type="spellEnd"/>
-      <w:r>
-        <w:rPr>
-          <w:rFonts w:cs="Times New Roman"/>
-        </w:rPr>
-        <w:t xml:space="preserve"> et al., 2019)</w:t>
+        <w:t>(Pearlson et al., 2019)</w:t>
       </w:r>
       <w:r>
         <w:fldChar w:fldCharType="end"/>
@@ -562,21 +540,7 @@
         <w:rPr>
           <w:rFonts w:cs="Times New Roman"/>
         </w:rPr>
-        <w:t>(</w:t>
-      </w:r>
-      <w:proofErr w:type="spellStart"/>
-      <w:r>
-        <w:rPr>
-          <w:rFonts w:cs="Times New Roman"/>
-        </w:rPr>
-        <w:t>Pearlson</w:t>
-      </w:r>
-      <w:proofErr w:type="spellEnd"/>
-      <w:r>
-        <w:rPr>
-          <w:rFonts w:cs="Times New Roman"/>
-        </w:rPr>
-        <w:t xml:space="preserve"> et al., 2019)</w:t>
+        <w:t>(Pearlson et al., 2019)</w:t>
       </w:r>
       <w:r>
         <w:fldChar w:fldCharType="end"/>
@@ -2617,15 +2581,7 @@
         <w:t xml:space="preserve"> patterns (themes) in interview data</w:t>
       </w:r>
       <w:r>
-        <w:t xml:space="preserve">, </w:t>
-      </w:r>
-      <w:proofErr w:type="spellStart"/>
-      <w:r>
-        <w:t>analyzes</w:t>
-      </w:r>
-      <w:proofErr w:type="spellEnd"/>
-      <w:r>
-        <w:t xml:space="preserve"> their contents, and prepares</w:t>
+        <w:t>, analyzes their contents, and prepares</w:t>
       </w:r>
       <w:r>
         <w:t xml:space="preserve"> reports. </w:t>
@@ -2757,13 +2713,8 @@
         <w:t xml:space="preserve"> </w:t>
       </w:r>
       <w:r>
-        <w:t xml:space="preserve">of 10 to 15 interviews will be </w:t>
-      </w:r>
-      <w:proofErr w:type="spellStart"/>
-      <w:r>
-        <w:t>analyzed</w:t>
-      </w:r>
-      <w:proofErr w:type="spellEnd"/>
+        <w:t>of 10 to 15 interviews will be analyzed</w:t>
+      </w:r>
       <w:r>
         <w:t xml:space="preserve">, </w:t>
       </w:r>
@@ -3310,21 +3261,7 @@
         <w:rPr>
           <w:rFonts w:cs="Times New Roman"/>
         </w:rPr>
-        <w:t xml:space="preserve">Hair, J., Howard, M., &amp; </w:t>
-      </w:r>
-      <w:proofErr w:type="spellStart"/>
-      <w:r>
-        <w:rPr>
-          <w:rFonts w:cs="Times New Roman"/>
-        </w:rPr>
-        <w:t>Nitzl</w:t>
-      </w:r>
-      <w:proofErr w:type="spellEnd"/>
-      <w:r>
-        <w:rPr>
-          <w:rFonts w:cs="Times New Roman"/>
-        </w:rPr>
-        <w:t xml:space="preserve">, C. (2020). </w:t>
+        <w:t xml:space="preserve">Hair, J., Howard, M., &amp; Nitzl, C. (2020). </w:t>
       </w:r>
       <w:r>
         <w:rPr>
@@ -3361,31 +3298,56 @@
           <w:i/>
           <w:iCs/>
         </w:rPr>
-        <w:t xml:space="preserve">‘Useful Excel data validation of </w:t>
-      </w:r>
-      <w:proofErr w:type="spellStart"/>
+        <w:t>‘Useful Excel data validation of qualtrics respondent data prior to ana’ by John R. Hamilton, Stephen Maxwell et al.</w:t>
+      </w:r>
+      <w:r>
+        <w:rPr>
+          <w:rFonts w:cs="Times New Roman"/>
+        </w:rPr>
+        <w:t xml:space="preserve"> https://aisel.aisnet.org/iceb2024/18/</w:t>
+      </w:r>
+    </w:p>
+    <w:p>
+      <w:pPr>
+        <w:pStyle w:val="Bibliography"/>
+        <w:jc w:val="left"/>
+        <w:rPr>
+          <w:rFonts w:cs="Times New Roman"/>
+        </w:rPr>
+      </w:pPr>
+      <w:r>
+        <w:rPr>
+          <w:rFonts w:cs="Times New Roman"/>
+        </w:rPr>
+        <w:t xml:space="preserve">Olugbenga, O., &amp; Bamidele, O. (2024). The Impact of Customer Retention on Organization Profitability in the FMCG Sector in Nigeria. </w:t>
+      </w:r>
       <w:r>
         <w:rPr>
           <w:rFonts w:cs="Times New Roman"/>
           <w:i/>
           <w:iCs/>
         </w:rPr>
-        <w:t>qualtrics</w:t>
-      </w:r>
-      <w:proofErr w:type="spellEnd"/>
+        <w:t>British Journal of Management and Marketing Studies</w:t>
+      </w:r>
+      <w:r>
+        <w:rPr>
+          <w:rFonts w:cs="Times New Roman"/>
+        </w:rPr>
+        <w:t xml:space="preserve">, </w:t>
+      </w:r>
       <w:r>
         <w:rPr>
           <w:rFonts w:cs="Times New Roman"/>
           <w:i/>
           <w:iCs/>
         </w:rPr>
-        <w:t xml:space="preserve"> respondent data prior to ana’ by John R. Hamilton, Stephen Maxwell et al.</w:t>
-      </w:r>
-      <w:r>
-        <w:rPr>
-          <w:rFonts w:cs="Times New Roman"/>
-        </w:rPr>
-        <w:t xml:space="preserve"> https://aisel.aisnet.org/iceb2024/18/</w:t>
+        <w:t>7</w:t>
+      </w:r>
+      <w:r>
+        <w:rPr>
+          <w:rFonts w:cs="Times New Roman"/>
+        </w:rPr>
+        <w:t>(3), 116–129. https://doi.org/10.52589/BJMMS-WCBCIYFB</w:t>
       </w:r>
     </w:p>
     <w:p>
@@ -3400,7 +3362,8 @@
         <w:rPr>
           <w:rFonts w:cs="Times New Roman"/>
         </w:rPr>
-        <w:t xml:space="preserve">Olugbenga, O., &amp; Bamidele, O. (2024). The Impact of Customer Retention on Organization Profitability in the FMCG Sector in Nigeria. </w:t>
+        <w:lastRenderedPageBreak/>
+        <w:t xml:space="preserve">Oyedijo, A., Adams, K., &amp; Koukpaki, S. (2021, June 29). </w:t>
       </w:r>
       <w:r>
         <w:rPr>
@@ -3408,13 +3371,28 @@
           <w:i/>
           <w:iCs/>
         </w:rPr>
-        <w:t>British Journal of Management and Marketing Studies</w:t>
-      </w:r>
-      <w:r>
-        <w:rPr>
-          <w:rFonts w:cs="Times New Roman"/>
-        </w:rPr>
-        <w:t xml:space="preserve">, </w:t>
+        <w:t>Supply Chain Management Systems in Africa: Insights from Nigeria | SpringerLink</w:t>
+      </w:r>
+      <w:r>
+        <w:rPr>
+          <w:rFonts w:cs="Times New Roman"/>
+        </w:rPr>
+        <w:t>. https://link.springer.com/chapter/10.1007/978-3-030-70538-1_8</w:t>
+      </w:r>
+    </w:p>
+    <w:p>
+      <w:pPr>
+        <w:pStyle w:val="Bibliography"/>
+        <w:jc w:val="left"/>
+        <w:rPr>
+          <w:rFonts w:cs="Times New Roman"/>
+        </w:rPr>
+      </w:pPr>
+      <w:r>
+        <w:rPr>
+          <w:rFonts w:cs="Times New Roman"/>
+        </w:rPr>
+        <w:t xml:space="preserve">Pearlson, K. E., Saunders, C. S., &amp; Galletta, D. F. (2019). </w:t>
       </w:r>
       <w:r>
         <w:rPr>
@@ -3422,13 +3400,13 @@
           <w:i/>
           <w:iCs/>
         </w:rPr>
-        <w:t>7</w:t>
-      </w:r>
-      <w:r>
-        <w:rPr>
-          <w:rFonts w:cs="Times New Roman"/>
-        </w:rPr>
-        <w:t>(3), 116–129. https://doi.org/10.52589/BJMMS-WCBCIYFB</w:t>
+        <w:t>Managing and Using Information Systems: A Strategic Approach</w:t>
+      </w:r>
+      <w:r>
+        <w:rPr>
+          <w:rFonts w:cs="Times New Roman"/>
+        </w:rPr>
+        <w:t>. John Wiley &amp; Sons.</w:t>
       </w:r>
     </w:p>
     <w:p>
@@ -3443,22 +3421,7 @@
         <w:rPr>
           <w:rFonts w:cs="Times New Roman"/>
         </w:rPr>
-        <w:lastRenderedPageBreak/>
-        <w:t xml:space="preserve">Oyedijo, A., Adams, K., &amp; </w:t>
-      </w:r>
-      <w:proofErr w:type="spellStart"/>
-      <w:r>
-        <w:rPr>
-          <w:rFonts w:cs="Times New Roman"/>
-        </w:rPr>
-        <w:t>Koukpaki</w:t>
-      </w:r>
-      <w:proofErr w:type="spellEnd"/>
-      <w:r>
-        <w:rPr>
-          <w:rFonts w:cs="Times New Roman"/>
-        </w:rPr>
-        <w:t xml:space="preserve">, S. (2021, June 29). </w:t>
+        <w:t xml:space="preserve">Shah, S., &amp; Shah, A. (2018). </w:t>
       </w:r>
       <w:r>
         <w:rPr>
@@ -3466,13 +3429,13 @@
           <w:i/>
           <w:iCs/>
         </w:rPr>
-        <w:t>Supply Chain Management Systems in Africa: Insights from Nigeria | SpringerLink</w:t>
-      </w:r>
-      <w:r>
-        <w:rPr>
-          <w:rFonts w:cs="Times New Roman"/>
-        </w:rPr>
-        <w:t>. https://link.springer.com/chapter/10.1007/978-3-030-70538-1_8</w:t>
+        <w:t>PRAGMATISM RESEARCH PARADIGM: A PHILOSOPHICAL FRAMEWORK OF ADVOCATING METHODOLOGICAL PLURALISM IN SOCIAL SCIENCE RESEARCH</w:t>
+      </w:r>
+      <w:r>
+        <w:rPr>
+          <w:rFonts w:cs="Times New Roman"/>
+        </w:rPr>
+        <w:t>.</w:t>
       </w:r>
     </w:p>
     <w:p>
@@ -3483,19 +3446,11 @@
           <w:rFonts w:cs="Times New Roman"/>
         </w:rPr>
       </w:pPr>
-      <w:proofErr w:type="spellStart"/>
-      <w:r>
-        <w:rPr>
-          <w:rFonts w:cs="Times New Roman"/>
-        </w:rPr>
-        <w:t>Pearlson</w:t>
-      </w:r>
-      <w:proofErr w:type="spellEnd"/>
-      <w:r>
-        <w:rPr>
-          <w:rFonts w:cs="Times New Roman"/>
-        </w:rPr>
-        <w:t xml:space="preserve">, K. E., Saunders, C. S., &amp; Galletta, D. F. (2019). </w:t>
+      <w:r>
+        <w:rPr>
+          <w:rFonts w:cs="Times New Roman"/>
+        </w:rPr>
+        <w:t xml:space="preserve">Silva, H., Siqueira, A., Araujo, M., &amp; Dornelas, J. (2018). </w:t>
       </w:r>
       <w:r>
         <w:rPr>
@@ -3503,13 +3458,27 @@
           <w:i/>
           <w:iCs/>
         </w:rPr>
-        <w:t>Managing and Using Information Systems: A Strategic Approach</w:t>
-      </w:r>
-      <w:r>
-        <w:rPr>
-          <w:rFonts w:cs="Times New Roman"/>
-        </w:rPr>
-        <w:t>. John Wiley &amp; Sons.</w:t>
+        <w:t>Let’s be Pragmatic: Research in Information Systems with Relevance and Rigor</w:t>
+      </w:r>
+      <w:r>
+        <w:rPr>
+          <w:rFonts w:cs="Times New Roman"/>
+        </w:rPr>
+        <w:t xml:space="preserve">. </w:t>
+      </w:r>
+      <w:r>
+        <w:rPr>
+          <w:rFonts w:cs="Times New Roman"/>
+          <w:i/>
+          <w:iCs/>
+        </w:rPr>
+        <w:t>9</w:t>
+      </w:r>
+      <w:r>
+        <w:rPr>
+          <w:rFonts w:cs="Times New Roman"/>
+        </w:rPr>
+        <w:t>, 1314.</w:t>
       </w:r>
     </w:p>
     <w:p>
@@ -3524,7 +3493,7 @@
         <w:rPr>
           <w:rFonts w:cs="Times New Roman"/>
         </w:rPr>
-        <w:t xml:space="preserve">Shah, S., &amp; Shah, A. (2018). </w:t>
+        <w:t xml:space="preserve">Tanrikulu, C. (2021, March 31). </w:t>
       </w:r>
       <w:r>
         <w:rPr>
@@ -3532,13 +3501,13 @@
           <w:i/>
           <w:iCs/>
         </w:rPr>
-        <w:t>PRAGMATISM RESEARCH PARADIGM: A PHILOSOPHICAL FRAMEWORK OF ADVOCATING METHODOLOGICAL PLURALISM IN SOCIAL SCIENCE RESEARCH</w:t>
-      </w:r>
-      <w:r>
-        <w:rPr>
-          <w:rFonts w:cs="Times New Roman"/>
-        </w:rPr>
-        <w:t>.</w:t>
+        <w:t>Theory of consumption values in consumer behaviour research: A review and future research agenda—Tanrikulu—2021—International Journal of Consumer Studies—Wiley Online Library</w:t>
+      </w:r>
+      <w:r>
+        <w:rPr>
+          <w:rFonts w:cs="Times New Roman"/>
+        </w:rPr>
+        <w:t>. https://onlinelibrary.wiley.com/doi/abs/10.1111/IJCS.12687</w:t>
       </w:r>
     </w:p>
     <w:p>
@@ -3553,119 +3522,7 @@
         <w:rPr>
           <w:rFonts w:cs="Times New Roman"/>
         </w:rPr>
-        <w:t xml:space="preserve">Silva, H., Siqueira, A., Araujo, M., &amp; Dornelas, J. (2018). </w:t>
-      </w:r>
-      <w:r>
-        <w:rPr>
-          <w:rFonts w:cs="Times New Roman"/>
-          <w:i/>
-          <w:iCs/>
-        </w:rPr>
-        <w:t>Let’s be Pragmatic: Research in Information Systems with Relevance and Rigor</w:t>
-      </w:r>
-      <w:r>
-        <w:rPr>
-          <w:rFonts w:cs="Times New Roman"/>
-        </w:rPr>
-        <w:t xml:space="preserve">. </w:t>
-      </w:r>
-      <w:r>
-        <w:rPr>
-          <w:rFonts w:cs="Times New Roman"/>
-          <w:i/>
-          <w:iCs/>
-        </w:rPr>
-        <w:t>9</w:t>
-      </w:r>
-      <w:r>
-        <w:rPr>
-          <w:rFonts w:cs="Times New Roman"/>
-        </w:rPr>
-        <w:t>, 1314.</w:t>
-      </w:r>
-    </w:p>
-    <w:p>
-      <w:pPr>
-        <w:pStyle w:val="Bibliography"/>
-        <w:jc w:val="left"/>
-        <w:rPr>
-          <w:rFonts w:cs="Times New Roman"/>
-        </w:rPr>
-      </w:pPr>
-      <w:proofErr w:type="spellStart"/>
-      <w:r>
-        <w:rPr>
-          <w:rFonts w:cs="Times New Roman"/>
-        </w:rPr>
-        <w:t>Tanrikulu</w:t>
-      </w:r>
-      <w:proofErr w:type="spellEnd"/>
-      <w:r>
-        <w:rPr>
-          <w:rFonts w:cs="Times New Roman"/>
-        </w:rPr>
-        <w:t xml:space="preserve">, C. (2021, March 31). </w:t>
-      </w:r>
-      <w:r>
-        <w:rPr>
-          <w:rFonts w:cs="Times New Roman"/>
-          <w:i/>
-          <w:iCs/>
-        </w:rPr>
-        <w:t>Theory of consumption values in consumer behaviour research: A review and future research agenda—</w:t>
-      </w:r>
-      <w:proofErr w:type="spellStart"/>
-      <w:r>
-        <w:rPr>
-          <w:rFonts w:cs="Times New Roman"/>
-          <w:i/>
-          <w:iCs/>
-        </w:rPr>
-        <w:t>Tanrikulu</w:t>
-      </w:r>
-      <w:proofErr w:type="spellEnd"/>
-      <w:r>
-        <w:rPr>
-          <w:rFonts w:cs="Times New Roman"/>
-          <w:i/>
-          <w:iCs/>
-        </w:rPr>
-        <w:t>—2021—International Journal of Consumer Studies—Wiley Online Library</w:t>
-      </w:r>
-      <w:r>
-        <w:rPr>
-          <w:rFonts w:cs="Times New Roman"/>
-        </w:rPr>
-        <w:t>. https://onlinelibrary.wiley.com/doi/abs/10.1111/IJCS.12687</w:t>
-      </w:r>
-    </w:p>
-    <w:p>
-      <w:pPr>
-        <w:pStyle w:val="Bibliography"/>
-        <w:jc w:val="left"/>
-        <w:rPr>
-          <w:rFonts w:cs="Times New Roman"/>
-        </w:rPr>
-      </w:pPr>
-      <w:r>
-        <w:rPr>
-          <w:rFonts w:cs="Times New Roman"/>
-        </w:rPr>
-        <w:t xml:space="preserve">Zlatanova-Pazheva, E. (2024). Use Of AI-Based Chatbot </w:t>
-      </w:r>
-      <w:proofErr w:type="gramStart"/>
-      <w:r>
-        <w:rPr>
-          <w:rFonts w:cs="Times New Roman"/>
-        </w:rPr>
-        <w:t>In</w:t>
-      </w:r>
-      <w:proofErr w:type="gramEnd"/>
-      <w:r>
-        <w:rPr>
-          <w:rFonts w:cs="Times New Roman"/>
-        </w:rPr>
-        <w:t xml:space="preserve"> Online Marketing Research Of Consumer Behavior Through A Questionnaire. </w:t>
+        <w:t xml:space="preserve">Zlatanova-Pazheva, E. (2024). Use Of AI-Based Chatbot In Online Marketing Research Of Consumer Behavior Through A Questionnaire. </w:t>
       </w:r>
       <w:r>
         <w:rPr>
@@ -6280,6 +6137,7 @@
   <w:style w:type="character" w:default="1" w:styleId="DefaultParagraphFont">
     <w:name w:val="Default Paragraph Font"/>
     <w:uiPriority w:val="1"/>
+    <w:semiHidden/>
     <w:unhideWhenUsed/>
   </w:style>
   <w:style w:type="table" w:default="1" w:styleId="TableNormal">

</xml_diff>